<commit_message>
Made alot changes to my notes
</commit_message>
<xml_diff>
--- a/first-semester/geg115/geg115.docx
+++ b/first-semester/geg115/geg115.docx
@@ -100,7 +100,23 @@
           <w:sz w:val="32"/>
           <w:szCs w:val="32"/>
         </w:rPr>
-        <w:t>It uses the dominos principle. Imagine an infinite line of dominos starting at a point, Suppose the following is true</w:t>
+        <w:t>It uses the dominoes principle. Imagine an infinite line of domino</w:t>
+      </w:r>
+      <w:r>
+        <w:rPr>
+          <w:rFonts w:eastAsia="CambriaMath" w:cs="Calibri" w:cstheme="minorHAnsi"/>
+          <w:sz w:val="32"/>
+          <w:szCs w:val="32"/>
+        </w:rPr>
+        <w:t>e</w:t>
+      </w:r>
+      <w:r>
+        <w:rPr>
+          <w:rFonts w:eastAsia="CambriaMath" w:cs="Calibri" w:cstheme="minorHAnsi"/>
+          <w:sz w:val="32"/>
+          <w:szCs w:val="32"/>
+        </w:rPr>
+        <w:t>s starting at a point, Suppose the following is true</w:t>
       </w:r>
     </w:p>
     <w:p>
@@ -4350,7 +4366,7 @@
       <w:pPr>
         <w:pStyle w:val="Normal"/>
         <w:spacing w:lineRule="auto" w:line="360" w:before="0" w:after="0"/>
-        <w:jc w:val="center"/>
+        <w:jc w:val="left"/>
         <w:rPr>
           <w:rFonts w:eastAsia="宋体" w:cs="Calibri" w:cstheme="minorHAnsi" w:eastAsiaTheme="minorEastAsia"/>
           <w:sz w:val="32"/>
@@ -4358,45 +4374,48 @@
         </w:rPr>
       </w:pPr>
       <w:r>
-        <w:rPr/>
-      </w:r>
-      <m:oMathPara xmlns:m="http://schemas.openxmlformats.org/officeDocument/2006/math">
-        <m:oMathParaPr>
-          <m:jc m:val="center"/>
-        </m:oMathParaPr>
-        <m:oMath>
-          <m:r>
-            <w:rPr>
-              <w:rFonts w:ascii="Cambria Math" w:hAnsi="Cambria Math"/>
-            </w:rPr>
-            <m:t xml:space="preserve">5</m:t>
-          </m:r>
-          <m:r>
-            <w:rPr>
-              <w:rFonts w:ascii="Cambria Math" w:hAnsi="Cambria Math"/>
-            </w:rPr>
-            <m:t xml:space="preserve">L</m:t>
-          </m:r>
-          <m:r>
-            <w:rPr>
-              <w:rFonts w:ascii="Cambria Math" w:hAnsi="Cambria Math"/>
-            </w:rPr>
-            <m:t xml:space="preserve">=</m:t>
-          </m:r>
-          <m:r>
-            <w:rPr>
-              <w:rFonts w:ascii="Cambria Math" w:hAnsi="Cambria Math"/>
-            </w:rPr>
-            <m:t xml:space="preserve">5</m:t>
-          </m:r>
-          <m:r>
-            <w:rPr>
-              <w:rFonts w:ascii="Cambria Math" w:hAnsi="Cambria Math"/>
-            </w:rPr>
-            <m:t xml:space="preserve">L</m:t>
-          </m:r>
-        </m:oMath>
-      </m:oMathPara>
+        <w:rPr>
+          <w:rFonts w:eastAsia="宋体" w:cs="Calibri" w:cstheme="minorHAnsi" w:eastAsiaTheme="minorEastAsia"/>
+          <w:sz w:val="32"/>
+          <w:szCs w:val="32"/>
+        </w:rPr>
+        <w:t xml:space="preserve">Recall that we assumed that m was a positive integer and sure </w:t>
+      </w:r>
+      <w:r>
+        <w:rPr>
+          <w:rFonts w:eastAsia="宋体" w:cs="Calibri" w:cstheme="minorHAnsi" w:eastAsiaTheme="minorEastAsia"/>
+          <w:sz w:val="32"/>
+          <w:szCs w:val="32"/>
+        </w:rPr>
+      </w:r>
+      <m:oMath xmlns:m="http://schemas.openxmlformats.org/officeDocument/2006/math">
+        <m:sSup>
+          <m:e>
+            <m:r>
+              <w:rPr>
+                <w:rFonts w:ascii="Cambria Math" w:hAnsi="Cambria Math"/>
+              </w:rPr>
+              <m:t xml:space="preserve">2</m:t>
+            </m:r>
+          </m:e>
+          <m:sup>
+            <m:r>
+              <w:rPr>
+                <w:rFonts w:ascii="Cambria Math" w:hAnsi="Cambria Math"/>
+              </w:rPr>
+              <m:t xml:space="preserve">k</m:t>
+            </m:r>
+          </m:sup>
+        </m:sSup>
+      </m:oMath>
+      <w:r>
+        <w:rPr>
+          <w:rFonts w:eastAsia="宋体" w:cs="Calibri" w:cstheme="minorHAnsi" w:eastAsiaTheme="minorEastAsia"/>
+          <w:sz w:val="32"/>
+          <w:szCs w:val="32"/>
+        </w:rPr>
+        <w:t>is also a positive integer. Therefore L is also a positive integer. Since L is also a positive integer, it has to be a multiple</w:t>
+      </w:r>
     </w:p>
     <w:p>
       <w:pPr>
@@ -4620,43 +4639,6 @@
           </m:sSup>
         </m:oMath>
       </m:oMathPara>
-    </w:p>
-    <w:p>
-      <w:pPr>
-        <w:pStyle w:val="Normal"/>
-        <w:spacing w:lineRule="auto" w:line="360" w:before="0" w:after="0"/>
-        <w:rPr>
-          <w:rFonts w:eastAsia="宋体" w:cs="Calibri" w:cstheme="minorHAnsi" w:eastAsiaTheme="minorEastAsia"/>
-          <w:sz w:val="32"/>
-          <w:szCs w:val="32"/>
-        </w:rPr>
-      </w:pPr>
-      <w:r>
-        <w:rPr>
-          <w:rFonts w:eastAsia="宋体" w:cs="Calibri" w:cstheme="minorHAnsi" w:eastAsiaTheme="minorEastAsia"/>
-          <w:sz w:val="32"/>
-          <w:szCs w:val="32"/>
-        </w:rPr>
-        <w:t>Solution:</w:t>
-      </w:r>
-    </w:p>
-    <w:p>
-      <w:pPr>
-        <w:pStyle w:val="Normal"/>
-        <w:spacing w:lineRule="auto" w:line="360" w:before="0" w:after="0"/>
-        <w:rPr>
-          <w:rFonts w:eastAsia="宋体" w:cs="Calibri" w:cstheme="minorHAnsi" w:eastAsiaTheme="minorEastAsia"/>
-          <w:sz w:val="32"/>
-          <w:szCs w:val="32"/>
-        </w:rPr>
-      </w:pPr>
-      <w:r>
-        <w:rPr>
-          <w:rFonts w:eastAsia="宋体" w:cs="Calibri" w:cstheme="minorHAnsi" w:eastAsiaTheme="minorEastAsia"/>
-          <w:sz w:val="32"/>
-          <w:szCs w:val="32"/>
-        </w:rPr>
-      </w:r>
     </w:p>
     <w:p>
       <w:pPr>
@@ -10869,7 +10851,7 @@
           <w:numId w:val="3"/>
         </w:numPr>
         <w:spacing w:lineRule="auto" w:line="360" w:before="0" w:after="0"/>
-        <w:ind w:hanging="0"/>
+        <w:ind w:left="420" w:hanging="0"/>
         <w:rPr>
           <w:rFonts w:cs="Calibri" w:cstheme="minorHAnsi"/>
           <w:sz w:val="32"/>
@@ -14121,7 +14103,7 @@
                 <w:rPr>
                   <w:rFonts w:ascii="Cambria Math" w:hAnsi="Cambria Math"/>
                 </w:rPr>
-                <m:t xml:space="preserve">|</m:t>
+                <m:t xml:space="preserve">∨</m:t>
               </m:r>
               <m:r>
                 <w:rPr>
@@ -14250,7 +14232,7 @@
           <w:rPr>
             <w:rFonts w:ascii="Cambria Math" w:hAnsi="Cambria Math"/>
           </w:rPr>
-          <m:t xml:space="preserve">|</m:t>
+          <m:t xml:space="preserve">∨</m:t>
         </m:r>
         <m:r>
           <w:rPr>
@@ -14871,7 +14853,7 @@
           <w:rPr>
             <w:rFonts w:ascii="Cambria Math" w:hAnsi="Cambria Math"/>
           </w:rPr>
-          <m:t xml:space="preserve">|</m:t>
+          <m:t xml:space="preserve">∨</m:t>
         </m:r>
         <m:r>
           <w:rPr>
@@ -15796,7 +15778,7 @@
             <w:rPr>
               <w:rFonts w:ascii="Cambria Math" w:hAnsi="Cambria Math"/>
             </w:rPr>
-            <m:t xml:space="preserve">|</m:t>
+            <m:t xml:space="preserve">∨</m:t>
           </m:r>
           <m:r>
             <w:rPr>
@@ -15832,7 +15814,7 @@
             <w:rPr>
               <w:rFonts w:ascii="Cambria Math" w:hAnsi="Cambria Math"/>
             </w:rPr>
-            <m:t xml:space="preserve">|</m:t>
+            <m:t xml:space="preserve">∨</m:t>
           </m:r>
           <m:r>
             <w:rPr>
@@ -15868,7 +15850,7 @@
             <w:rPr>
               <w:rFonts w:ascii="Cambria Math" w:hAnsi="Cambria Math"/>
             </w:rPr>
-            <m:t xml:space="preserve">|</m:t>
+            <m:t xml:space="preserve">∨</m:t>
           </m:r>
           <m:r>
             <w:rPr>
@@ -16043,7 +16025,7 @@
             <w:rPr>
               <w:rFonts w:ascii="Cambria Math" w:hAnsi="Cambria Math"/>
             </w:rPr>
-            <m:t xml:space="preserve">|</m:t>
+            <m:t xml:space="preserve">∨</m:t>
           </m:r>
           <m:r>
             <w:rPr>
@@ -18407,6 +18389,7 @@
           <w:numId w:val="7"/>
         </w:numPr>
         <w:spacing w:lineRule="auto" w:line="360"/>
+        <w:jc w:val="left"/>
         <w:rPr>
           <w:rFonts w:eastAsia="宋体" w:cs="Calibri" w:cstheme="minorHAnsi" w:eastAsiaTheme="minorEastAsia"/>
           <w:sz w:val="32"/>
@@ -18510,6 +18493,7 @@
           <w:numId w:val="7"/>
         </w:numPr>
         <w:spacing w:lineRule="auto" w:line="360"/>
+        <w:jc w:val="left"/>
         <w:rPr>
           <w:rFonts w:eastAsia="宋体" w:cs="Calibri" w:cstheme="minorHAnsi" w:eastAsiaTheme="minorEastAsia"/>
           <w:sz w:val="32"/>
@@ -18565,6 +18549,7 @@
           <w:numId w:val="7"/>
         </w:numPr>
         <w:spacing w:lineRule="auto" w:line="360"/>
+        <w:jc w:val="left"/>
         <w:rPr>
           <w:rFonts w:eastAsia="宋体" w:cs="Calibri" w:cstheme="minorHAnsi" w:eastAsiaTheme="minorEastAsia"/>
           <w:sz w:val="32"/>
@@ -18620,6 +18605,7 @@
           <w:numId w:val="7"/>
         </w:numPr>
         <w:spacing w:lineRule="auto" w:line="360"/>
+        <w:jc w:val="left"/>
         <w:rPr>
           <w:rFonts w:eastAsia="宋体" w:cs="Calibri" w:cstheme="minorHAnsi" w:eastAsiaTheme="minorEastAsia"/>
           <w:sz w:val="32"/>
@@ -19688,7 +19674,7 @@
             <w:rPr>
               <w:rFonts w:ascii="Cambria Math" w:hAnsi="Cambria Math"/>
             </w:rPr>
-            <m:t xml:space="preserve">|</m:t>
+            <m:t xml:space="preserve">∨</m:t>
           </m:r>
           <m:r>
             <w:rPr>
@@ -20098,7 +20084,7 @@
             <w:rPr>
               <w:rFonts w:ascii="Cambria Math" w:hAnsi="Cambria Math"/>
             </w:rPr>
-            <m:t xml:space="preserve">|</m:t>
+            <m:t xml:space="preserve">∨</m:t>
           </m:r>
           <m:r>
             <w:rPr>
@@ -20193,7 +20179,7 @@
             <w:rPr>
               <w:rFonts w:ascii="Cambria Math" w:hAnsi="Cambria Math"/>
             </w:rPr>
-            <m:t xml:space="preserve">|</m:t>
+            <m:t xml:space="preserve">∨</m:t>
           </m:r>
           <m:r>
             <w:rPr>
@@ -20294,7 +20280,7 @@
             <w:rPr>
               <w:rFonts w:ascii="Cambria Math" w:hAnsi="Cambria Math"/>
             </w:rPr>
-            <m:t xml:space="preserve">|</m:t>
+            <m:t xml:space="preserve">∨</m:t>
           </m:r>
           <m:r>
             <w:rPr>
@@ -21595,7 +21581,7 @@
             <w:rPr>
               <w:rFonts w:ascii="Cambria Math" w:hAnsi="Cambria Math"/>
             </w:rPr>
-            <m:t xml:space="preserve">|</m:t>
+            <m:t xml:space="preserve">∨</m:t>
           </m:r>
           <m:d>
             <m:dPr>
@@ -22179,7 +22165,7 @@
             <w:rPr>
               <w:rFonts w:ascii="Cambria Math" w:hAnsi="Cambria Math"/>
             </w:rPr>
-            <m:t xml:space="preserve">|</m:t>
+            <m:t xml:space="preserve">∨</m:t>
           </m:r>
           <m:d>
             <m:dPr>
@@ -22344,7 +22330,7 @@
             <w:rPr>
               <w:rFonts w:ascii="Cambria Math" w:hAnsi="Cambria Math"/>
             </w:rPr>
-            <m:t xml:space="preserve">|</m:t>
+            <m:t xml:space="preserve">∨</m:t>
           </m:r>
           <m:r>
             <w:rPr>
@@ -22485,7 +22471,7 @@
             <w:rPr>
               <w:rFonts w:ascii="Cambria Math" w:hAnsi="Cambria Math"/>
             </w:rPr>
-            <m:t xml:space="preserve">|</m:t>
+            <m:t xml:space="preserve">∨</m:t>
           </m:r>
           <m:r>
             <w:rPr>
@@ -24678,7 +24664,7 @@
             <w:rPr>
               <w:rFonts w:ascii="Cambria Math" w:hAnsi="Cambria Math"/>
             </w:rPr>
-            <m:t xml:space="preserve">|</m:t>
+            <m:t xml:space="preserve">∨</m:t>
           </m:r>
           <m:r>
             <w:rPr>
@@ -24773,7 +24759,7 @@
             <w:rPr>
               <w:rFonts w:ascii="Cambria Math" w:hAnsi="Cambria Math"/>
             </w:rPr>
-            <m:t xml:space="preserve">|</m:t>
+            <m:t xml:space="preserve">∨</m:t>
           </m:r>
           <m:r>
             <w:rPr>
@@ -25005,7 +24991,7 @@
             <w:rPr>
               <w:rFonts w:ascii="Cambria Math" w:hAnsi="Cambria Math"/>
             </w:rPr>
-            <m:t xml:space="preserve">|</m:t>
+            <m:t xml:space="preserve">∨</m:t>
           </m:r>
           <m:r>
             <w:rPr>
@@ -25265,7 +25251,7 @@
             <w:rPr>
               <w:rFonts w:ascii="Cambria Math" w:hAnsi="Cambria Math"/>
             </w:rPr>
-            <m:t xml:space="preserve">|</m:t>
+            <m:t xml:space="preserve">∨</m:t>
           </m:r>
           <m:r>
             <w:rPr>
@@ -25336,7 +25322,7 @@
             <w:rPr>
               <w:rFonts w:ascii="Cambria Math" w:hAnsi="Cambria Math"/>
             </w:rPr>
-            <m:t xml:space="preserve">|</m:t>
+            <m:t xml:space="preserve">∨</m:t>
           </m:r>
           <m:r>
             <w:rPr>
@@ -25611,7 +25597,7 @@
             <w:rPr>
               <w:rFonts w:ascii="Cambria Math" w:hAnsi="Cambria Math"/>
             </w:rPr>
-            <m:t xml:space="preserve">|</m:t>
+            <m:t xml:space="preserve">∨</m:t>
           </m:r>
           <m:r>
             <w:rPr>
@@ -25694,7 +25680,7 @@
             <w:rPr>
               <w:rFonts w:ascii="Cambria Math" w:hAnsi="Cambria Math"/>
             </w:rPr>
-            <m:t xml:space="preserve">|</m:t>
+            <m:t xml:space="preserve">∨</m:t>
           </m:r>
           <m:r>
             <w:rPr>
@@ -25892,7 +25878,7 @@
             <w:rPr>
               <w:rFonts w:ascii="Cambria Math" w:hAnsi="Cambria Math"/>
             </w:rPr>
-            <m:t xml:space="preserve">|</m:t>
+            <m:t xml:space="preserve">∨</m:t>
           </m:r>
           <m:r>
             <w:rPr>
@@ -25987,7 +25973,7 @@
             <w:rPr>
               <w:rFonts w:ascii="Cambria Math" w:hAnsi="Cambria Math"/>
             </w:rPr>
-            <m:t xml:space="preserve">|</m:t>
+            <m:t xml:space="preserve">∨</m:t>
           </m:r>
           <m:r>
             <w:rPr>
@@ -26100,7 +26086,7 @@
             <w:rPr>
               <w:rFonts w:ascii="Cambria Math" w:hAnsi="Cambria Math"/>
             </w:rPr>
-            <m:t xml:space="preserve">|</m:t>
+            <m:t xml:space="preserve">∨</m:t>
           </m:r>
           <m:r>
             <w:rPr>
@@ -26207,7 +26193,7 @@
             <w:rPr>
               <w:rFonts w:ascii="Cambria Math" w:hAnsi="Cambria Math"/>
             </w:rPr>
-            <m:t xml:space="preserve">|</m:t>
+            <m:t xml:space="preserve">∨</m:t>
           </m:r>
           <m:r>
             <w:rPr>
@@ -26422,7 +26408,7 @@
                 <w:rPr>
                   <w:rFonts w:ascii="Cambria Math" w:hAnsi="Cambria Math"/>
                 </w:rPr>
-                <m:t xml:space="preserve">|</m:t>
+                <m:t xml:space="preserve">∨</m:t>
               </m:r>
               <m:r>
                 <w:rPr>
@@ -26501,7 +26487,7 @@
                 <w:rPr>
                   <w:rFonts w:ascii="Cambria Math" w:hAnsi="Cambria Math"/>
                 </w:rPr>
-                <m:t xml:space="preserve">|</m:t>
+                <m:t xml:space="preserve">∨</m:t>
               </m:r>
               <m:r>
                 <w:rPr>
@@ -26568,7 +26554,7 @@
                 <w:rPr>
                   <w:rFonts w:ascii="Cambria Math" w:hAnsi="Cambria Math"/>
                 </w:rPr>
-                <m:t xml:space="preserve">|</m:t>
+                <m:t xml:space="preserve">∨</m:t>
               </m:r>
               <m:r>
                 <w:rPr>
@@ -29106,7 +29092,7 @@
           <w:rPr>
             <w:rFonts w:ascii="Cambria Math" w:hAnsi="Cambria Math"/>
           </w:rPr>
-          <m:t xml:space="preserve">|</m:t>
+          <m:t xml:space="preserve">∨</m:t>
         </m:r>
         <m:r>
           <w:rPr>
@@ -29922,6 +29908,7 @@
           <m:d>
             <m:dPr>
               <m:begChr m:val="("/>
+              <m:sepChr m:val="|"/>
               <m:endChr m:val=")"/>
             </m:dPr>
             <m:e>
@@ -29944,7 +29931,6 @@
                 <m:t xml:space="preserve">A</m:t>
               </m:r>
             </m:e>
-            <m:e/>
             <m:e>
               <m:r>
                 <w:rPr>
@@ -30005,6 +29991,7 @@
         <m:d>
           <m:dPr>
             <m:begChr m:val="("/>
+            <m:sepChr m:val="|"/>
             <m:endChr m:val=")"/>
           </m:dPr>
           <m:e>
@@ -30027,7 +30014,6 @@
               <m:t xml:space="preserve">A</m:t>
             </m:r>
           </m:e>
-          <m:e/>
           <m:e>
             <m:r>
               <w:rPr>
@@ -30078,6 +30064,7 @@
         <m:d>
           <m:dPr>
             <m:begChr m:val="("/>
+            <m:sepChr m:val="|"/>
             <m:endChr m:val=")"/>
           </m:dPr>
           <m:e>
@@ -30100,7 +30087,6 @@
               <m:t xml:space="preserve">A</m:t>
             </m:r>
           </m:e>
-          <m:e/>
           <m:e>
             <m:r>
               <w:rPr>
@@ -30222,6 +30208,7 @@
           <m:d>
             <m:dPr>
               <m:begChr m:val="("/>
+              <m:sepChr m:val="|"/>
               <m:endChr m:val=")"/>
             </m:dPr>
             <m:e>
@@ -30244,7 +30231,6 @@
                 <m:t xml:space="preserve">A</m:t>
               </m:r>
             </m:e>
-            <m:e/>
             <m:e>
               <m:r>
                 <w:rPr>
@@ -30498,6 +30484,7 @@
               <m:d>
                 <m:dPr>
                   <m:begChr m:val="("/>
+                  <m:sepChr m:val="|"/>
                   <m:endChr m:val=")"/>
                 </m:dPr>
                 <m:e>
@@ -30520,7 +30507,6 @@
                     <m:t xml:space="preserve">1</m:t>
                   </m:r>
                 </m:e>
-                <m:e/>
                 <m:e>
                   <m:r>
                     <w:rPr>
@@ -31064,6 +31050,7 @@
               <m:d>
                 <m:dPr>
                   <m:begChr m:val="("/>
+                  <m:sepChr m:val="|"/>
                   <m:endChr m:val=")"/>
                 </m:dPr>
                 <m:e>
@@ -31086,7 +31073,6 @@
                     <m:t xml:space="preserve">1</m:t>
                   </m:r>
                 </m:e>
-                <m:e/>
                 <m:e>
                   <m:r>
                     <w:rPr>
@@ -31730,6 +31716,7 @@
               <m:d>
                 <m:dPr>
                   <m:begChr m:val="("/>
+                  <m:sepChr m:val="|"/>
                   <m:endChr m:val=")"/>
                 </m:dPr>
                 <m:e>
@@ -31752,7 +31739,6 @@
                     <m:t xml:space="preserve">1</m:t>
                   </m:r>
                 </m:e>
-                <m:e/>
                 <m:e>
                   <m:r>
                     <w:rPr>
@@ -31884,6 +31870,7 @@
               <m:d>
                 <m:dPr>
                   <m:begChr m:val="("/>
+                  <m:sepChr m:val="|"/>
                   <m:endChr m:val=")"/>
                 </m:dPr>
                 <m:e>
@@ -31906,7 +31893,6 @@
                     <m:t xml:space="preserve">1</m:t>
                   </m:r>
                 </m:e>
-                <m:e/>
                 <m:e>
                   <m:r>
                     <w:rPr>
@@ -32046,6 +32032,7 @@
               <m:d>
                 <m:dPr>
                   <m:begChr m:val="("/>
+                  <m:sepChr m:val="|"/>
                   <m:endChr m:val=")"/>
                 </m:dPr>
                 <m:e>
@@ -32068,7 +32055,6 @@
                     <m:t xml:space="preserve">1</m:t>
                   </m:r>
                 </m:e>
-                <m:e/>
                 <m:e>
                   <m:r>
                     <w:rPr>
@@ -37422,7 +37408,7 @@
                 <w:rPr>
                   <w:rFonts w:ascii="Cambria Math" w:hAnsi="Cambria Math"/>
                 </w:rPr>
-                <m:t xml:space="preserve">|</m:t>
+                <m:t xml:space="preserve">∨</m:t>
               </m:r>
               <m:r>
                 <w:rPr>
@@ -38274,12 +38260,6 @@
                 <w:rPr>
                   <w:rFonts w:ascii="Cambria Math" w:hAnsi="Cambria Math"/>
                 </w:rPr>
-                <m:t xml:space="preserve">=</m:t>
-              </m:r>
-              <m:r>
-                <w:rPr>
-                  <w:rFonts w:ascii="Cambria Math" w:hAnsi="Cambria Math"/>
-                </w:rPr>
                 <m:t xml:space="preserve">{</m:t>
               </m:r>
               <m:r>
@@ -38292,7 +38272,7 @@
                 <w:rPr>
                   <w:rFonts w:ascii="Cambria Math" w:hAnsi="Cambria Math"/>
                 </w:rPr>
-                <m:t xml:space="preserve">|</m:t>
+                <m:t xml:space="preserve">∨</m:t>
               </m:r>
               <m:r>
                 <w:rPr>
@@ -39046,7 +39026,7 @@
             <w:rPr>
               <w:rFonts w:ascii="Cambria Math" w:hAnsi="Cambria Math"/>
             </w:rPr>
-            <m:t xml:space="preserve">|</m:t>
+            <m:t xml:space="preserve">∨</m:t>
           </m:r>
           <m:r>
             <w:rPr>
@@ -49230,6 +49210,7 @@
         </w:tabs>
         <w:ind w:left="1080" w:hanging="360"/>
       </w:pPr>
+      <w:rPr/>
     </w:lvl>
     <w:lvl w:ilvl="2">
       <w:start w:val="1"/>
@@ -49242,6 +49223,7 @@
         </w:tabs>
         <w:ind w:left="1440" w:hanging="360"/>
       </w:pPr>
+      <w:rPr/>
     </w:lvl>
     <w:lvl w:ilvl="3">
       <w:start w:val="1"/>
@@ -49254,6 +49236,7 @@
         </w:tabs>
         <w:ind w:left="1800" w:hanging="360"/>
       </w:pPr>
+      <w:rPr/>
     </w:lvl>
     <w:lvl w:ilvl="4">
       <w:start w:val="1"/>
@@ -49266,6 +49249,7 @@
         </w:tabs>
         <w:ind w:left="2160" w:hanging="360"/>
       </w:pPr>
+      <w:rPr/>
     </w:lvl>
     <w:lvl w:ilvl="5">
       <w:start w:val="1"/>
@@ -49278,6 +49262,7 @@
         </w:tabs>
         <w:ind w:left="2520" w:hanging="360"/>
       </w:pPr>
+      <w:rPr/>
     </w:lvl>
     <w:lvl w:ilvl="6">
       <w:start w:val="1"/>
@@ -49290,6 +49275,7 @@
         </w:tabs>
         <w:ind w:left="2880" w:hanging="360"/>
       </w:pPr>
+      <w:rPr/>
     </w:lvl>
     <w:lvl w:ilvl="7">
       <w:start w:val="1"/>
@@ -49302,6 +49288,7 @@
         </w:tabs>
         <w:ind w:left="3240" w:hanging="360"/>
       </w:pPr>
+      <w:rPr/>
     </w:lvl>
     <w:lvl w:ilvl="8">
       <w:start w:val="1"/>
@@ -49314,6 +49301,7 @@
         </w:tabs>
         <w:ind w:left="3600" w:hanging="360"/>
       </w:pPr>
+      <w:rPr/>
     </w:lvl>
   </w:abstractNum>
   <w:abstractNum w:abstractNumId="2">
@@ -49342,6 +49330,7 @@
         </w:tabs>
         <w:ind w:left="1080" w:hanging="360"/>
       </w:pPr>
+      <w:rPr/>
     </w:lvl>
     <w:lvl w:ilvl="2">
       <w:start w:val="1"/>
@@ -49354,6 +49343,7 @@
         </w:tabs>
         <w:ind w:left="1440" w:hanging="360"/>
       </w:pPr>
+      <w:rPr/>
     </w:lvl>
     <w:lvl w:ilvl="3">
       <w:start w:val="1"/>
@@ -49366,6 +49356,7 @@
         </w:tabs>
         <w:ind w:left="1800" w:hanging="360"/>
       </w:pPr>
+      <w:rPr/>
     </w:lvl>
     <w:lvl w:ilvl="4">
       <w:start w:val="1"/>
@@ -49378,6 +49369,7 @@
         </w:tabs>
         <w:ind w:left="2160" w:hanging="360"/>
       </w:pPr>
+      <w:rPr/>
     </w:lvl>
     <w:lvl w:ilvl="5">
       <w:start w:val="1"/>
@@ -49390,6 +49382,7 @@
         </w:tabs>
         <w:ind w:left="2520" w:hanging="360"/>
       </w:pPr>
+      <w:rPr/>
     </w:lvl>
     <w:lvl w:ilvl="6">
       <w:start w:val="1"/>
@@ -49402,6 +49395,7 @@
         </w:tabs>
         <w:ind w:left="2880" w:hanging="360"/>
       </w:pPr>
+      <w:rPr/>
     </w:lvl>
     <w:lvl w:ilvl="7">
       <w:start w:val="1"/>
@@ -49414,6 +49408,7 @@
         </w:tabs>
         <w:ind w:left="3240" w:hanging="360"/>
       </w:pPr>
+      <w:rPr/>
     </w:lvl>
     <w:lvl w:ilvl="8">
       <w:start w:val="1"/>
@@ -49426,6 +49421,7 @@
         </w:tabs>
         <w:ind w:left="3600" w:hanging="360"/>
       </w:pPr>
+      <w:rPr/>
     </w:lvl>
   </w:abstractNum>
   <w:abstractNum w:abstractNumId="3">
@@ -49454,6 +49450,7 @@
         </w:tabs>
         <w:ind w:left="1080" w:hanging="360"/>
       </w:pPr>
+      <w:rPr/>
     </w:lvl>
     <w:lvl w:ilvl="2">
       <w:start w:val="1"/>
@@ -49466,6 +49463,7 @@
         </w:tabs>
         <w:ind w:left="1440" w:hanging="360"/>
       </w:pPr>
+      <w:rPr/>
     </w:lvl>
     <w:lvl w:ilvl="3">
       <w:start w:val="1"/>
@@ -49478,6 +49476,7 @@
         </w:tabs>
         <w:ind w:left="1800" w:hanging="360"/>
       </w:pPr>
+      <w:rPr/>
     </w:lvl>
     <w:lvl w:ilvl="4">
       <w:start w:val="1"/>
@@ -49490,6 +49489,7 @@
         </w:tabs>
         <w:ind w:left="2160" w:hanging="360"/>
       </w:pPr>
+      <w:rPr/>
     </w:lvl>
     <w:lvl w:ilvl="5">
       <w:start w:val="1"/>
@@ -49502,6 +49502,7 @@
         </w:tabs>
         <w:ind w:left="2520" w:hanging="360"/>
       </w:pPr>
+      <w:rPr/>
     </w:lvl>
     <w:lvl w:ilvl="6">
       <w:start w:val="1"/>
@@ -49514,6 +49515,7 @@
         </w:tabs>
         <w:ind w:left="2880" w:hanging="360"/>
       </w:pPr>
+      <w:rPr/>
     </w:lvl>
     <w:lvl w:ilvl="7">
       <w:start w:val="1"/>
@@ -49526,6 +49528,7 @@
         </w:tabs>
         <w:ind w:left="3240" w:hanging="360"/>
       </w:pPr>
+      <w:rPr/>
     </w:lvl>
     <w:lvl w:ilvl="8">
       <w:start w:val="1"/>
@@ -49538,6 +49541,7 @@
         </w:tabs>
         <w:ind w:left="3600" w:hanging="360"/>
       </w:pPr>
+      <w:rPr/>
     </w:lvl>
   </w:abstractNum>
   <w:abstractNum w:abstractNumId="4">
@@ -49566,6 +49570,7 @@
         </w:tabs>
         <w:ind w:left="1080" w:hanging="360"/>
       </w:pPr>
+      <w:rPr/>
     </w:lvl>
     <w:lvl w:ilvl="2">
       <w:start w:val="1"/>
@@ -49578,6 +49583,7 @@
         </w:tabs>
         <w:ind w:left="1440" w:hanging="360"/>
       </w:pPr>
+      <w:rPr/>
     </w:lvl>
     <w:lvl w:ilvl="3">
       <w:start w:val="1"/>
@@ -49590,6 +49596,7 @@
         </w:tabs>
         <w:ind w:left="1800" w:hanging="360"/>
       </w:pPr>
+      <w:rPr/>
     </w:lvl>
     <w:lvl w:ilvl="4">
       <w:start w:val="1"/>
@@ -49602,6 +49609,7 @@
         </w:tabs>
         <w:ind w:left="2160" w:hanging="360"/>
       </w:pPr>
+      <w:rPr/>
     </w:lvl>
     <w:lvl w:ilvl="5">
       <w:start w:val="1"/>
@@ -49614,6 +49622,7 @@
         </w:tabs>
         <w:ind w:left="2520" w:hanging="360"/>
       </w:pPr>
+      <w:rPr/>
     </w:lvl>
     <w:lvl w:ilvl="6">
       <w:start w:val="1"/>
@@ -49626,6 +49635,7 @@
         </w:tabs>
         <w:ind w:left="2880" w:hanging="360"/>
       </w:pPr>
+      <w:rPr/>
     </w:lvl>
     <w:lvl w:ilvl="7">
       <w:start w:val="1"/>
@@ -49638,6 +49648,7 @@
         </w:tabs>
         <w:ind w:left="3240" w:hanging="360"/>
       </w:pPr>
+      <w:rPr/>
     </w:lvl>
     <w:lvl w:ilvl="8">
       <w:start w:val="1"/>
@@ -49650,6 +49661,7 @@
         </w:tabs>
         <w:ind w:left="3600" w:hanging="360"/>
       </w:pPr>
+      <w:rPr/>
     </w:lvl>
   </w:abstractNum>
   <w:abstractNum w:abstractNumId="5">
@@ -49678,6 +49690,7 @@
         </w:tabs>
         <w:ind w:left="1080" w:hanging="360"/>
       </w:pPr>
+      <w:rPr/>
     </w:lvl>
     <w:lvl w:ilvl="2">
       <w:start w:val="1"/>
@@ -49690,6 +49703,7 @@
         </w:tabs>
         <w:ind w:left="1440" w:hanging="360"/>
       </w:pPr>
+      <w:rPr/>
     </w:lvl>
     <w:lvl w:ilvl="3">
       <w:start w:val="1"/>
@@ -49702,6 +49716,7 @@
         </w:tabs>
         <w:ind w:left="1800" w:hanging="360"/>
       </w:pPr>
+      <w:rPr/>
     </w:lvl>
     <w:lvl w:ilvl="4">
       <w:start w:val="1"/>
@@ -49714,6 +49729,7 @@
         </w:tabs>
         <w:ind w:left="2160" w:hanging="360"/>
       </w:pPr>
+      <w:rPr/>
     </w:lvl>
     <w:lvl w:ilvl="5">
       <w:start w:val="1"/>
@@ -49726,6 +49742,7 @@
         </w:tabs>
         <w:ind w:left="2520" w:hanging="360"/>
       </w:pPr>
+      <w:rPr/>
     </w:lvl>
     <w:lvl w:ilvl="6">
       <w:start w:val="1"/>
@@ -49738,6 +49755,7 @@
         </w:tabs>
         <w:ind w:left="2880" w:hanging="360"/>
       </w:pPr>
+      <w:rPr/>
     </w:lvl>
     <w:lvl w:ilvl="7">
       <w:start w:val="1"/>
@@ -49750,6 +49768,7 @@
         </w:tabs>
         <w:ind w:left="3240" w:hanging="360"/>
       </w:pPr>
+      <w:rPr/>
     </w:lvl>
     <w:lvl w:ilvl="8">
       <w:start w:val="1"/>
@@ -49762,6 +49781,7 @@
         </w:tabs>
         <w:ind w:left="3600" w:hanging="360"/>
       </w:pPr>
+      <w:rPr/>
     </w:lvl>
   </w:abstractNum>
   <w:abstractNum w:abstractNumId="6">
@@ -49790,6 +49810,7 @@
         </w:tabs>
         <w:ind w:left="1080" w:hanging="360"/>
       </w:pPr>
+      <w:rPr/>
     </w:lvl>
     <w:lvl w:ilvl="2">
       <w:start w:val="1"/>
@@ -49802,6 +49823,7 @@
         </w:tabs>
         <w:ind w:left="1440" w:hanging="360"/>
       </w:pPr>
+      <w:rPr/>
     </w:lvl>
     <w:lvl w:ilvl="3">
       <w:start w:val="1"/>
@@ -49814,6 +49836,7 @@
         </w:tabs>
         <w:ind w:left="1800" w:hanging="360"/>
       </w:pPr>
+      <w:rPr/>
     </w:lvl>
     <w:lvl w:ilvl="4">
       <w:start w:val="1"/>
@@ -49826,6 +49849,7 @@
         </w:tabs>
         <w:ind w:left="2160" w:hanging="360"/>
       </w:pPr>
+      <w:rPr/>
     </w:lvl>
     <w:lvl w:ilvl="5">
       <w:start w:val="1"/>
@@ -49838,6 +49862,7 @@
         </w:tabs>
         <w:ind w:left="2520" w:hanging="360"/>
       </w:pPr>
+      <w:rPr/>
     </w:lvl>
     <w:lvl w:ilvl="6">
       <w:start w:val="1"/>
@@ -49850,6 +49875,7 @@
         </w:tabs>
         <w:ind w:left="2880" w:hanging="360"/>
       </w:pPr>
+      <w:rPr/>
     </w:lvl>
     <w:lvl w:ilvl="7">
       <w:start w:val="1"/>
@@ -49862,6 +49888,7 @@
         </w:tabs>
         <w:ind w:left="3240" w:hanging="360"/>
       </w:pPr>
+      <w:rPr/>
     </w:lvl>
     <w:lvl w:ilvl="8">
       <w:start w:val="1"/>
@@ -49874,6 +49901,7 @@
         </w:tabs>
         <w:ind w:left="3600" w:hanging="360"/>
       </w:pPr>
+      <w:rPr/>
     </w:lvl>
   </w:abstractNum>
   <w:abstractNum w:abstractNumId="7">
@@ -49902,6 +49930,7 @@
         </w:tabs>
         <w:ind w:left="1080" w:hanging="360"/>
       </w:pPr>
+      <w:rPr/>
     </w:lvl>
     <w:lvl w:ilvl="2">
       <w:start w:val="1"/>
@@ -49914,6 +49943,7 @@
         </w:tabs>
         <w:ind w:left="1440" w:hanging="360"/>
       </w:pPr>
+      <w:rPr/>
     </w:lvl>
     <w:lvl w:ilvl="3">
       <w:start w:val="1"/>
@@ -49926,6 +49956,7 @@
         </w:tabs>
         <w:ind w:left="1800" w:hanging="360"/>
       </w:pPr>
+      <w:rPr/>
     </w:lvl>
     <w:lvl w:ilvl="4">
       <w:start w:val="1"/>
@@ -49938,6 +49969,7 @@
         </w:tabs>
         <w:ind w:left="2160" w:hanging="360"/>
       </w:pPr>
+      <w:rPr/>
     </w:lvl>
     <w:lvl w:ilvl="5">
       <w:start w:val="1"/>
@@ -49950,6 +49982,7 @@
         </w:tabs>
         <w:ind w:left="2520" w:hanging="360"/>
       </w:pPr>
+      <w:rPr/>
     </w:lvl>
     <w:lvl w:ilvl="6">
       <w:start w:val="1"/>
@@ -49962,6 +49995,7 @@
         </w:tabs>
         <w:ind w:left="2880" w:hanging="360"/>
       </w:pPr>
+      <w:rPr/>
     </w:lvl>
     <w:lvl w:ilvl="7">
       <w:start w:val="1"/>
@@ -49974,6 +50008,7 @@
         </w:tabs>
         <w:ind w:left="3240" w:hanging="360"/>
       </w:pPr>
+      <w:rPr/>
     </w:lvl>
     <w:lvl w:ilvl="8">
       <w:start w:val="1"/>
@@ -49986,6 +50021,7 @@
         </w:tabs>
         <w:ind w:left="3600" w:hanging="360"/>
       </w:pPr>
+      <w:rPr/>
     </w:lvl>
   </w:abstractNum>
   <w:abstractNum w:abstractNumId="8">
@@ -50014,6 +50050,7 @@
         </w:tabs>
         <w:ind w:left="1080" w:hanging="360"/>
       </w:pPr>
+      <w:rPr/>
     </w:lvl>
     <w:lvl w:ilvl="2">
       <w:start w:val="1"/>
@@ -50026,6 +50063,7 @@
         </w:tabs>
         <w:ind w:left="1440" w:hanging="360"/>
       </w:pPr>
+      <w:rPr/>
     </w:lvl>
     <w:lvl w:ilvl="3">
       <w:start w:val="1"/>
@@ -50038,6 +50076,7 @@
         </w:tabs>
         <w:ind w:left="1800" w:hanging="360"/>
       </w:pPr>
+      <w:rPr/>
     </w:lvl>
     <w:lvl w:ilvl="4">
       <w:start w:val="1"/>
@@ -50050,6 +50089,7 @@
         </w:tabs>
         <w:ind w:left="2160" w:hanging="360"/>
       </w:pPr>
+      <w:rPr/>
     </w:lvl>
     <w:lvl w:ilvl="5">
       <w:start w:val="1"/>
@@ -50062,6 +50102,7 @@
         </w:tabs>
         <w:ind w:left="2520" w:hanging="360"/>
       </w:pPr>
+      <w:rPr/>
     </w:lvl>
     <w:lvl w:ilvl="6">
       <w:start w:val="1"/>
@@ -50074,6 +50115,7 @@
         </w:tabs>
         <w:ind w:left="2880" w:hanging="360"/>
       </w:pPr>
+      <w:rPr/>
     </w:lvl>
     <w:lvl w:ilvl="7">
       <w:start w:val="1"/>
@@ -50086,6 +50128,7 @@
         </w:tabs>
         <w:ind w:left="3240" w:hanging="360"/>
       </w:pPr>
+      <w:rPr/>
     </w:lvl>
     <w:lvl w:ilvl="8">
       <w:start w:val="1"/>
@@ -50098,6 +50141,7 @@
         </w:tabs>
         <w:ind w:left="3600" w:hanging="360"/>
       </w:pPr>
+      <w:rPr/>
     </w:lvl>
   </w:abstractNum>
   <w:abstractNum w:abstractNumId="9">
@@ -50522,6 +50566,7 @@
     <w:qFormat/>
     <w:pPr>
       <w:widowControl/>
+      <w:suppressAutoHyphens w:val="true"/>
       <w:bidi w:val="0"/>
       <w:spacing w:lineRule="auto" w:line="276" w:before="0" w:after="200"/>
       <w:jc w:val="left"/>
@@ -50717,6 +50762,7 @@
     <w:qFormat/>
     <w:pPr>
       <w:widowControl/>
+      <w:suppressAutoHyphens w:val="true"/>
       <w:bidi w:val="0"/>
       <w:spacing w:lineRule="auto" w:line="240" w:before="0" w:after="0"/>
       <w:jc w:val="left"/>

</xml_diff>